<commit_message>
Add 2-1 Journal and 2-2 and 2-3 process summaries
</commit_message>
<xml_diff>
--- a/module_2/2-1_DefenceInDepth/2-1_Journal_DiD_ejones.docx
+++ b/module_2/2-1_DefenceInDepth/2-1_Journal_DiD_ejones.docx
@@ -26,13 +26,7 @@
         <w:spacing w:line="480" w:lineRule="auto"/>
       </w:pPr>
       <w:r>
-        <w:t>May 1</w:t>
-      </w:r>
-      <w:r>
-        <w:t>6</w:t>
-      </w:r>
-      <w:r>
-        <w:t>, 2025</w:t>
+        <w:t>May 16, 2025</w:t>
       </w:r>
     </w:p>
     <w:p>
@@ -65,7 +59,61 @@
         <w:spacing w:line="480" w:lineRule="auto"/>
       </w:pPr>
       <w:r>
-        <w:t>Defense in Depth (DiD) emphasizes using multiple, overlapping layers of protection to reduce system vulnerabilities. However, “too deep” occurs when the cost of added complexity outweighs the security benefit. Excessive layers can introduce operational friction, increase system latency, and create new attack surfaces due to misconfigurations or interoperability issues. For example, layering multiple endpoint defenses might conflict or duplicate effort without providing significantly better coverage. The tradeoff is between achieving robust protection and maintaining usability, performance, and maintainability. A mature DiD strategy balances depth with necessity, driven by a clear understanding of the system’s threat model and critical assets.</w:t>
+        <w:t>Defense in Depth (DiD) emphasizes using multiple, overlapping layers of</w:t>
+      </w:r>
+      <w:r>
+        <w:t xml:space="preserve"> </w:t>
+      </w:r>
+      <w:r>
+        <w:t>protection to reduce system vulnerabilities. However, “too deep” occurs when the</w:t>
+      </w:r>
+      <w:r>
+        <w:t xml:space="preserve"> </w:t>
+      </w:r>
+      <w:r>
+        <w:t>cost of added complexity outweighs the security benefit. Excessive layers can</w:t>
+      </w:r>
+      <w:r>
+        <w:t xml:space="preserve"> </w:t>
+      </w:r>
+      <w:r>
+        <w:t>introduce operational friction, increase system latency, and create new attack</w:t>
+      </w:r>
+      <w:r>
+        <w:t xml:space="preserve"> </w:t>
+      </w:r>
+      <w:r>
+        <w:t>surfaces due to misconfigurations or interoperability issues. For example,</w:t>
+      </w:r>
+      <w:r>
+        <w:t xml:space="preserve"> </w:t>
+      </w:r>
+      <w:r>
+        <w:t>layering multiple endpoint defenses might conflict or duplicate effort without</w:t>
+      </w:r>
+      <w:r>
+        <w:t xml:space="preserve"> </w:t>
+      </w:r>
+      <w:r>
+        <w:t>providing significantly better coverage. The tradeoff is between achieving</w:t>
+      </w:r>
+      <w:r>
+        <w:t xml:space="preserve"> </w:t>
+      </w:r>
+      <w:r>
+        <w:t>robust protection and maintaining usability, performance, and maintainability. A</w:t>
+      </w:r>
+      <w:r>
+        <w:t xml:space="preserve"> </w:t>
+      </w:r>
+      <w:r>
+        <w:t>mature DiD strategy balances depth with necessity, driven by a clear</w:t>
+      </w:r>
+      <w:r>
+        <w:t xml:space="preserve"> </w:t>
+      </w:r>
+      <w:r>
+        <w:t>understanding of the system’s threat model and critical assets.</w:t>
       </w:r>
     </w:p>
     <w:p>
@@ -89,7 +137,61 @@
         <w:spacing w:line="480" w:lineRule="auto"/>
       </w:pPr>
       <w:r>
-        <w:t>Implementing DiD requires careful investment. Financially, organizations must account for licensing security tools, training developers, and allocating staff time for monitoring and maintenance. Operationally, more layers mean more complexity and higher risk of downtime or bottlenecks, especially if layers are not properly integrated. However, the reputational and legal damage from a breach—lost customer trust, regulatory fines, and negative press—often justifies these costs. Secure coding practices, such as safe memory handling in C++, help reduce the burden on later-stage defenses by addressing issues at the source. In doing so, development teams minimize future operational risks and reduce dependence on costly compensating controls.</w:t>
+        <w:t>Implementing DiD requires careful investment. Financially, organizations must</w:t>
+      </w:r>
+      <w:r>
+        <w:t xml:space="preserve"> </w:t>
+      </w:r>
+      <w:r>
+        <w:t>account for licensing security tools, training developers, and allocating staff</w:t>
+      </w:r>
+      <w:r>
+        <w:t xml:space="preserve"> </w:t>
+      </w:r>
+      <w:r>
+        <w:t>time for monitoring and maintenance. Operationally, more layers mean more</w:t>
+      </w:r>
+      <w:r>
+        <w:t xml:space="preserve"> </w:t>
+      </w:r>
+      <w:r>
+        <w:t>complexity and higher risk of downtime or bottlenecks, especially if layers are</w:t>
+      </w:r>
+      <w:r>
+        <w:t xml:space="preserve"> </w:t>
+      </w:r>
+      <w:r>
+        <w:t>not properly integrated. However, the reputational and legal damage from a</w:t>
+      </w:r>
+      <w:r>
+        <w:t xml:space="preserve"> </w:t>
+      </w:r>
+      <w:r>
+        <w:t>breach—lost customer trust, regulatory fines, and negative press—often justifies</w:t>
+      </w:r>
+      <w:r>
+        <w:t xml:space="preserve"> </w:t>
+      </w:r>
+      <w:r>
+        <w:t>these costs. Secure coding practices, such as safe memory handling in C++, help</w:t>
+      </w:r>
+      <w:r>
+        <w:t xml:space="preserve"> </w:t>
+      </w:r>
+      <w:r>
+        <w:t>reduce the burden on later-stage defenses by addressing issues at the source. In</w:t>
+      </w:r>
+      <w:r>
+        <w:t xml:space="preserve"> </w:t>
+      </w:r>
+      <w:r>
+        <w:t>doing so, development teams minimize future operational risks and reduce</w:t>
+      </w:r>
+      <w:r>
+        <w:t xml:space="preserve"> </w:t>
+      </w:r>
+      <w:r>
+        <w:t>dependence on costly compensating controls.</w:t>
       </w:r>
     </w:p>
     <w:p>
@@ -100,6 +202,7 @@
           <w:bCs/>
         </w:rPr>
       </w:pPr>
+      <w:bookmarkStart w:id="0" w:name="_Int_BIxpuo3D"/>
       <w:r>
         <w:rPr>
           <w:b/>
@@ -108,13 +211,68 @@
         <w:lastRenderedPageBreak/>
         <w:t>What are some additional aspects of DiD that make it unique for each situation?</w:t>
       </w:r>
+      <w:bookmarkEnd w:id="0"/>
     </w:p>
     <w:p>
       <w:pPr>
         <w:spacing w:line="480" w:lineRule="auto"/>
       </w:pPr>
       <w:r>
-        <w:t>DiD is not a one-size-fits-all solution; its implementation varies depending on system architecture, use case, and threat profile. A high-security system like a financial service backend requires deeper, more rigorous controls than a static public-facing website. For C++ applications, DiD might include language-level precautions (e.g., avoiding unsafe functions), compiler and OS-level protections (e.g., stack canaries, ASLR), and runtime policies (e.g., access controls, sandboxing). The effectiveness of DiD depends on aligning security controls with real-world risks and operational constraints. Customizing DiD to its context ensures that each layer meaningfully contributes to the system’s resilience without overengineering the solution.</w:t>
+        <w:t>DiD is not a one-size-fits-all solution; its implementation varies depending on</w:t>
+      </w:r>
+      <w:r>
+        <w:t xml:space="preserve"> </w:t>
+      </w:r>
+      <w:r>
+        <w:t>system architecture, use case, and threat profile. A high-security system like a</w:t>
+      </w:r>
+      <w:r>
+        <w:t xml:space="preserve"> </w:t>
+      </w:r>
+      <w:r>
+        <w:t>financial service backend requires deeper, more rigorous controls than a static</w:t>
+      </w:r>
+      <w:r>
+        <w:t xml:space="preserve"> </w:t>
+      </w:r>
+      <w:r>
+        <w:t>public-facing website. For C++ applications, DiD might include language-level</w:t>
+      </w:r>
+      <w:r>
+        <w:t xml:space="preserve"> </w:t>
+      </w:r>
+      <w:r>
+        <w:t>precautions (e.g., avoiding unsafe functions), compiler and OS-level protections</w:t>
+      </w:r>
+      <w:r>
+        <w:t xml:space="preserve"> </w:t>
+      </w:r>
+      <w:r>
+        <w:t>(e.g., stack canaries, ASLR), and runtime policies (e.g., access controls,</w:t>
+      </w:r>
+      <w:r>
+        <w:t xml:space="preserve"> </w:t>
+      </w:r>
+      <w:r>
+        <w:t>sandboxing). The effectiveness of DiD depends on aligning security controls with</w:t>
+      </w:r>
+      <w:r>
+        <w:t xml:space="preserve"> </w:t>
+      </w:r>
+      <w:r>
+        <w:t>real-world risks and operational constraints. Customizing DiD to its context</w:t>
+      </w:r>
+      <w:r>
+        <w:t xml:space="preserve"> </w:t>
+      </w:r>
+      <w:r>
+        <w:t>ensures that each layer meaningfully contributes to the system’s resilience</w:t>
+      </w:r>
+      <w:r>
+        <w:t xml:space="preserve"> </w:t>
+      </w:r>
+      <w:r>
+        <w:t>without overengineering the solution.</w:t>
       </w:r>
     </w:p>
     <w:sectPr>
@@ -125,6 +283,18 @@
     </w:sectPr>
   </w:body>
 </w:document>
+</file>
+
+<file path=word/intelligence2.xml><?xml version="1.0" encoding="utf-8"?>
+<int2:intelligence xmlns:int2="http://schemas.microsoft.com/office/intelligence/2020/intelligence" xmlns:oel="http://schemas.microsoft.com/office/2019/extlst">
+  <int2:observations>
+    <int2:bookmark int2:bookmarkName="_Int_BIxpuo3D" int2:invalidationBookmarkName="" int2:hashCode="IpgQdn8zo9Y8/Q" int2:id="rriftROP">
+      <int2:state int2:value="Rejected" int2:type="similarity"/>
+    </int2:bookmark>
+  </int2:observations>
+  <int2:intelligenceSettings/>
+  <int2:onDemandWorkflows/>
+</int2:intelligence>
 </file>
 
 <file path=word/styles.xml><?xml version="1.0" encoding="utf-8"?>

</xml_diff>